<commit_message>
modified script based on forecast weather cols
</commit_message>
<xml_diff>
--- a/issues_observed.docx
+++ b/issues_observed.docx
@@ -24,6 +24,9 @@
         <w:pStyle w:val="ListParagraph"/>
       </w:pPr>
       <w:r>
+        <w:rPr>
+          <w:noProof/>
+        </w:rPr>
         <w:drawing>
           <wp:inline distT="0" distB="0" distL="0" distR="0" wp14:anchorId="66477A60" wp14:editId="54FC2BEC">
             <wp:extent cx="5943600" cy="1906270"/>
@@ -66,6 +69,9 @@
         <w:pStyle w:val="ListParagraph"/>
       </w:pPr>
       <w:r>
+        <w:rPr>
+          <w:noProof/>
+        </w:rPr>
         <w:drawing>
           <wp:inline distT="0" distB="0" distL="0" distR="0" wp14:anchorId="3E13E73F" wp14:editId="29BD6247">
             <wp:extent cx="5943600" cy="1816735"/>
@@ -125,6 +131,9 @@
         <w:pStyle w:val="ListParagraph"/>
       </w:pPr>
       <w:r>
+        <w:rPr>
+          <w:noProof/>
+        </w:rPr>
         <w:drawing>
           <wp:inline distT="0" distB="0" distL="0" distR="0" wp14:anchorId="25EA3D43" wp14:editId="02546974">
             <wp:extent cx="5943600" cy="1816735"/>
@@ -178,7 +187,11 @@
         <w:t>TimeZone</w:t>
       </w:r>
       <w:proofErr w:type="spellEnd"/>
+      <w:r>
+        <w:t xml:space="preserve"> in Weather Underground</w:t>
+      </w:r>
     </w:p>
+    <w:p/>
     <w:p>
       <w:pPr>
         <w:ind w:left="720"/>

</xml_diff>